<commit_message>
Updated classes and objects basics exercises
</commit_message>
<xml_diff>
--- a/Courses/Software-Sciences/Module-1-OOP/07.1-Classes-and-Objects-Basics/07.1-Classes-and-Objects-Basics-Exercises.docx
+++ b/Courses/Software-Sciences/Module-1-OOP/07.1-Classes-and-Objects-Basics/07.1-Classes-and-Objects-Basics-Exercises.docx
@@ -599,6 +599,9 @@
         </w:rPr>
       </w:pPr>
       <w:r>
+        <w:rPr>
+          <w:noProof/>
+        </w:rPr>
         <w:drawing>
           <wp:inline distT="0" distB="0" distL="0" distR="0" wp14:anchorId="527C0C22" wp14:editId="1DF3062C">
             <wp:extent cx="2241002" cy="1174652"/>
@@ -687,6 +690,7 @@
       </w:pPr>
       <w:r>
         <w:rPr>
+          <w:noProof/>
           <w:lang w:val="bg-BG"/>
         </w:rPr>
         <w:lastRenderedPageBreak/>
@@ -819,6 +823,9 @@
         <w:ind w:left="1437"/>
       </w:pPr>
       <w:r>
+        <w:rPr>
+          <w:noProof/>
+        </w:rPr>
         <w:drawing>
           <wp:inline distT="0" distB="0" distL="0" distR="0" wp14:anchorId="323FF625" wp14:editId="54229B31">
             <wp:extent cx="4339883" cy="1900319"/>
@@ -1853,16 +1860,8 @@
         <w:rPr>
           <w:lang w:val="bg-BG"/>
         </w:rPr>
-        <w:t xml:space="preserve"> </w:t>
-      </w:r>
-      <w:proofErr w:type="spellStart"/>
-      <w:r>
-        <w:rPr>
-          <w:lang w:val="bg-BG"/>
-        </w:rPr>
-        <w:t>и</w:t>
-      </w:r>
-      <w:proofErr w:type="spellEnd"/>
+        <w:t xml:space="preserve"> и</w:t>
+      </w:r>
       <w:r>
         <w:rPr>
           <w:lang w:val="bg-BG"/>
@@ -3248,7 +3247,15 @@
           <w:b/>
           <w:bCs/>
         </w:rPr>
-        <w:t>calcCircumference</w:t>
+        <w:t>C</w:t>
+      </w:r>
+      <w:r>
+        <w:rPr>
+          <w:rFonts w:ascii="Consolas" w:hAnsi="Consolas" w:cs="Consolas"/>
+          <w:b/>
+          <w:bCs/>
+        </w:rPr>
+        <w:t>alcCircumference</w:t>
       </w:r>
       <w:r>
         <w:rPr>
@@ -3679,911 +3686,9 @@
         </w:drawing>
       </w:r>
     </w:p>
-    <w:p>
-      <w:pPr>
-        <w:pStyle w:val="Heading2"/>
-        <w:rPr>
-          <w:lang w:val="bg-BG"/>
-        </w:rPr>
-      </w:pPr>
-      <w:r>
-        <w:rPr>
-          <w:lang w:val="bg-BG"/>
-        </w:rPr>
-        <w:t>Клас „точка“</w:t>
-      </w:r>
-    </w:p>
-    <w:p>
-      <w:pPr>
-        <w:rPr>
-          <w:b/>
-          <w:bCs/>
-          <w:lang w:val="bg-BG"/>
-        </w:rPr>
-      </w:pPr>
-      <w:r>
-        <w:rPr>
-          <w:lang w:val="bg-BG"/>
-        </w:rPr>
-        <w:t xml:space="preserve">Създайте клас </w:t>
-      </w:r>
-      <w:r>
-        <w:rPr>
-          <w:rFonts w:ascii="Consolas" w:hAnsi="Consolas" w:cs="Consolas"/>
-          <w:b/>
-          <w:bCs/>
-        </w:rPr>
-        <w:t>Point</w:t>
-      </w:r>
-      <w:r>
-        <w:t xml:space="preserve">, </w:t>
-      </w:r>
-      <w:r>
-        <w:rPr>
-          <w:lang w:val="bg-BG"/>
-        </w:rPr>
-        <w:t xml:space="preserve">който да има </w:t>
-      </w:r>
-      <w:r>
-        <w:rPr>
-          <w:b/>
-          <w:bCs/>
-          <w:lang w:val="bg-BG"/>
-        </w:rPr>
-        <w:t>два конструктора</w:t>
-      </w:r>
-      <w:r>
-        <w:rPr>
-          <w:lang w:val="bg-BG"/>
-        </w:rPr>
-        <w:t>:</w:t>
-      </w:r>
-    </w:p>
-    <w:p>
-      <w:pPr>
-        <w:rPr>
-          <w:b/>
-          <w:bCs/>
-          <w:lang w:val="bg-BG"/>
-        </w:rPr>
-      </w:pPr>
-      <w:r>
-        <w:rPr>
-          <w:b/>
-          <w:bCs/>
-          <w:lang w:val="bg-BG"/>
-        </w:rPr>
-        <w:t xml:space="preserve">Първият </w:t>
-      </w:r>
-      <w:r>
-        <w:rPr>
-          <w:lang w:val="bg-BG"/>
-        </w:rPr>
-        <w:t xml:space="preserve">конструктор приема следните </w:t>
-      </w:r>
-      <w:r>
-        <w:rPr>
-          <w:b/>
-          <w:bCs/>
-          <w:lang w:val="bg-BG"/>
-        </w:rPr>
-        <w:t>параметри</w:t>
-      </w:r>
-      <w:r>
-        <w:rPr>
-          <w:lang w:val="bg-BG"/>
-        </w:rPr>
-        <w:t>:</w:t>
-      </w:r>
-    </w:p>
-    <w:p>
-      <w:pPr>
-        <w:pStyle w:val="ListParagraph"/>
-        <w:numPr>
-          <w:ilvl w:val="0"/>
-          <w:numId w:val="15"/>
-        </w:numPr>
-        <w:rPr>
-          <w:b/>
-          <w:bCs/>
-          <w:lang w:val="bg-BG"/>
-        </w:rPr>
-      </w:pPr>
-      <w:r>
-        <w:rPr>
-          <w:rFonts w:ascii="Consolas" w:hAnsi="Consolas" w:cs="Consolas"/>
-          <w:b/>
-          <w:bCs/>
-        </w:rPr>
-        <w:t>X</w:t>
-      </w:r>
-      <w:r>
-        <w:t xml:space="preserve"> </w:t>
-      </w:r>
-      <w:r>
-        <w:t>–</w:t>
-      </w:r>
-      <w:r>
-        <w:rPr>
-          <w:b/>
-          <w:bCs/>
-        </w:rPr>
-        <w:t xml:space="preserve"> </w:t>
-      </w:r>
-      <w:r>
-        <w:rPr>
-          <w:lang w:val="bg-BG"/>
-        </w:rPr>
-        <w:t xml:space="preserve">цяло число – </w:t>
-      </w:r>
-      <w:r>
-        <w:rPr>
-          <w:b/>
-          <w:bCs/>
-        </w:rPr>
-        <w:t>x-</w:t>
-      </w:r>
-      <w:r>
-        <w:rPr>
-          <w:b/>
-          <w:bCs/>
-          <w:lang w:val="bg-BG"/>
-        </w:rPr>
-        <w:t>координатата</w:t>
-      </w:r>
-      <w:r>
-        <w:rPr>
-          <w:lang w:val="bg-BG"/>
-        </w:rPr>
-        <w:t xml:space="preserve"> на точката</w:t>
-      </w:r>
-    </w:p>
-    <w:p>
-      <w:pPr>
-        <w:pStyle w:val="ListParagraph"/>
-        <w:numPr>
-          <w:ilvl w:val="0"/>
-          <w:numId w:val="15"/>
-        </w:numPr>
-        <w:rPr>
-          <w:b/>
-          <w:bCs/>
-          <w:lang w:val="bg-BG"/>
-        </w:rPr>
-      </w:pPr>
-      <w:r>
-        <w:rPr>
-          <w:rFonts w:ascii="Consolas" w:hAnsi="Consolas" w:cs="Consolas"/>
-          <w:b/>
-          <w:bCs/>
-        </w:rPr>
-        <w:t>Y</w:t>
-      </w:r>
-      <w:r>
-        <w:rPr>
-          <w:b/>
-          <w:bCs/>
-        </w:rPr>
-        <w:t xml:space="preserve"> </w:t>
-      </w:r>
-      <w:r>
-        <w:t>–</w:t>
-      </w:r>
-      <w:r>
-        <w:rPr>
-          <w:b/>
-          <w:bCs/>
-        </w:rPr>
-        <w:t xml:space="preserve"> </w:t>
-      </w:r>
-      <w:r>
-        <w:rPr>
-          <w:lang w:val="bg-BG"/>
-        </w:rPr>
-        <w:t xml:space="preserve">цяло число – </w:t>
-      </w:r>
-      <w:r>
-        <w:rPr>
-          <w:b/>
-          <w:bCs/>
-        </w:rPr>
-        <w:t>y-</w:t>
-      </w:r>
-      <w:r>
-        <w:rPr>
-          <w:b/>
-          <w:bCs/>
-          <w:lang w:val="bg-BG"/>
-        </w:rPr>
-        <w:t>координатата</w:t>
-      </w:r>
-      <w:r>
-        <w:rPr>
-          <w:lang w:val="bg-BG"/>
-        </w:rPr>
-        <w:t xml:space="preserve"> на точката</w:t>
-      </w:r>
-    </w:p>
-    <w:p>
-      <w:r>
-        <w:rPr>
-          <w:b/>
-          <w:bCs/>
-          <w:lang w:val="bg-BG"/>
-        </w:rPr>
-        <w:t xml:space="preserve">Вторият </w:t>
-      </w:r>
-      <w:r>
-        <w:rPr>
-          <w:lang w:val="bg-BG"/>
-        </w:rPr>
-        <w:t xml:space="preserve">конструктор приема следните </w:t>
-      </w:r>
-      <w:r>
-        <w:rPr>
-          <w:b/>
-          <w:bCs/>
-          <w:lang w:val="bg-BG"/>
-        </w:rPr>
-        <w:t>параметри</w:t>
-      </w:r>
-      <w:r>
-        <w:t>:</w:t>
-      </w:r>
-    </w:p>
-    <w:p>
-      <w:pPr>
-        <w:pStyle w:val="ListParagraph"/>
-        <w:numPr>
-          <w:ilvl w:val="0"/>
-          <w:numId w:val="15"/>
-        </w:numPr>
-        <w:rPr>
-          <w:b/>
-          <w:bCs/>
-          <w:lang w:val="bg-BG"/>
-        </w:rPr>
-      </w:pPr>
-      <w:r>
-        <w:rPr>
-          <w:rFonts w:ascii="Consolas" w:hAnsi="Consolas" w:cs="Consolas"/>
-          <w:b/>
-          <w:bCs/>
-        </w:rPr>
-        <w:t>X</w:t>
-      </w:r>
-      <w:r>
-        <w:rPr>
-          <w:b/>
-          <w:bCs/>
-        </w:rPr>
-        <w:t xml:space="preserve"> </w:t>
-      </w:r>
-      <w:r>
-        <w:t>–</w:t>
-      </w:r>
-      <w:r>
-        <w:rPr>
-          <w:b/>
-          <w:bCs/>
-        </w:rPr>
-        <w:t xml:space="preserve"> </w:t>
-      </w:r>
-      <w:r>
-        <w:rPr>
-          <w:lang w:val="bg-BG"/>
-        </w:rPr>
-        <w:t xml:space="preserve">цяло число – </w:t>
-      </w:r>
-      <w:r>
-        <w:rPr>
-          <w:b/>
-          <w:bCs/>
-        </w:rPr>
-        <w:t>x-</w:t>
-      </w:r>
-      <w:r>
-        <w:rPr>
-          <w:b/>
-          <w:bCs/>
-          <w:lang w:val="bg-BG"/>
-        </w:rPr>
-        <w:t>координатата</w:t>
-      </w:r>
-      <w:r>
-        <w:rPr>
-          <w:lang w:val="bg-BG"/>
-        </w:rPr>
-        <w:t xml:space="preserve"> на точката</w:t>
-      </w:r>
-    </w:p>
-    <w:p>
-      <w:pPr>
-        <w:pStyle w:val="ListParagraph"/>
-        <w:numPr>
-          <w:ilvl w:val="0"/>
-          <w:numId w:val="15"/>
-        </w:numPr>
-        <w:rPr>
-          <w:b/>
-          <w:bCs/>
-          <w:lang w:val="bg-BG"/>
-        </w:rPr>
-      </w:pPr>
-      <w:r>
-        <w:rPr>
-          <w:rFonts w:ascii="Consolas" w:hAnsi="Consolas" w:cs="Consolas"/>
-          <w:b/>
-          <w:bCs/>
-        </w:rPr>
-        <w:t>Y</w:t>
-      </w:r>
-      <w:r>
-        <w:rPr>
-          <w:b/>
-          <w:bCs/>
-        </w:rPr>
-        <w:t xml:space="preserve"> </w:t>
-      </w:r>
-      <w:r>
-        <w:t>–</w:t>
-      </w:r>
-      <w:r>
-        <w:rPr>
-          <w:b/>
-          <w:bCs/>
-        </w:rPr>
-        <w:t xml:space="preserve"> </w:t>
-      </w:r>
-      <w:r>
-        <w:rPr>
-          <w:lang w:val="bg-BG"/>
-        </w:rPr>
-        <w:t xml:space="preserve">цяло число – </w:t>
-      </w:r>
-      <w:r>
-        <w:rPr>
-          <w:b/>
-          <w:bCs/>
-        </w:rPr>
-        <w:t>y-</w:t>
-      </w:r>
-      <w:r>
-        <w:rPr>
-          <w:b/>
-          <w:bCs/>
-          <w:lang w:val="bg-BG"/>
-        </w:rPr>
-        <w:t>координатата</w:t>
-      </w:r>
-      <w:r>
-        <w:rPr>
-          <w:lang w:val="bg-BG"/>
-        </w:rPr>
-        <w:t xml:space="preserve"> на точката</w:t>
-      </w:r>
-    </w:p>
-    <w:p>
-      <w:pPr>
-        <w:pStyle w:val="ListParagraph"/>
-        <w:numPr>
-          <w:ilvl w:val="0"/>
-          <w:numId w:val="15"/>
-        </w:numPr>
-        <w:rPr>
-          <w:b/>
-          <w:bCs/>
-          <w:lang w:val="bg-BG"/>
-        </w:rPr>
-      </w:pPr>
-      <w:r>
-        <w:rPr>
-          <w:b/>
-          <w:bCs/>
-        </w:rPr>
-        <w:t>name</w:t>
-      </w:r>
-      <w:r>
-        <w:t xml:space="preserve"> – </w:t>
-      </w:r>
-      <w:r>
-        <w:rPr>
-          <w:lang w:val="bg-BG"/>
-        </w:rPr>
-        <w:t xml:space="preserve">стринг – </w:t>
-      </w:r>
-      <w:r>
-        <w:rPr>
-          <w:b/>
-          <w:bCs/>
-          <w:lang w:val="bg-BG"/>
-        </w:rPr>
-        <w:t>име</w:t>
-      </w:r>
-      <w:r>
-        <w:rPr>
-          <w:lang w:val="bg-BG"/>
-        </w:rPr>
-        <w:t xml:space="preserve"> (най-често буквено означение) на точката</w:t>
-      </w:r>
-    </w:p>
-    <w:p>
-      <w:pPr>
-        <w:rPr>
-          <w:lang w:val="bg-BG"/>
-        </w:rPr>
-      </w:pPr>
-      <w:r>
-        <w:rPr>
-          <w:lang w:val="bg-BG"/>
-        </w:rPr>
-        <w:t xml:space="preserve">Класът </w:t>
-      </w:r>
-      <w:r>
-        <w:rPr>
-          <w:rFonts w:ascii="Consolas" w:hAnsi="Consolas" w:cs="Consolas"/>
-          <w:b/>
-          <w:bCs/>
-        </w:rPr>
-        <w:t>Point</w:t>
-      </w:r>
-      <w:r>
-        <w:rPr>
-          <w:b/>
-          <w:bCs/>
-        </w:rPr>
-        <w:t xml:space="preserve"> </w:t>
-      </w:r>
-      <w:r>
-        <w:rPr>
-          <w:lang w:val="bg-BG"/>
-        </w:rPr>
-        <w:t>трябва да има следните методи:</w:t>
-      </w:r>
-    </w:p>
-    <w:p>
-      <w:pPr>
-        <w:pStyle w:val="ListParagraph"/>
-        <w:numPr>
-          <w:ilvl w:val="0"/>
-          <w:numId w:val="15"/>
-        </w:numPr>
-        <w:rPr>
-          <w:lang w:val="bg-BG"/>
-        </w:rPr>
-      </w:pPr>
-      <w:proofErr w:type="spellStart"/>
-      <w:r>
-        <w:rPr>
-          <w:rFonts w:ascii="Consolas" w:hAnsi="Consolas" w:cs="Consolas"/>
-          <w:b/>
-          <w:bCs/>
-        </w:rPr>
-        <w:t>CalcDistance</w:t>
-      </w:r>
-      <w:proofErr w:type="spellEnd"/>
-      <w:r>
-        <w:rPr>
-          <w:rFonts w:ascii="Consolas" w:hAnsi="Consolas" w:cs="Consolas"/>
-        </w:rPr>
-        <w:t xml:space="preserve">(Point </w:t>
-      </w:r>
-      <w:proofErr w:type="spellStart"/>
-      <w:r>
-        <w:rPr>
-          <w:rFonts w:ascii="Consolas" w:hAnsi="Consolas" w:cs="Consolas"/>
-          <w:b/>
-          <w:bCs/>
-        </w:rPr>
-        <w:t>otherPoint</w:t>
-      </w:r>
-      <w:proofErr w:type="spellEnd"/>
-      <w:r>
-        <w:rPr>
-          <w:rFonts w:ascii="Consolas" w:hAnsi="Consolas" w:cs="Consolas"/>
-        </w:rPr>
-        <w:t>)</w:t>
-      </w:r>
-      <w:r>
-        <w:t xml:space="preserve"> – </w:t>
-      </w:r>
-      <w:r>
-        <w:rPr>
-          <w:lang w:val="bg-BG"/>
-        </w:rPr>
-        <w:t xml:space="preserve">приема </w:t>
-      </w:r>
-      <w:r>
-        <w:rPr>
-          <w:b/>
-          <w:bCs/>
-          <w:lang w:val="bg-BG"/>
-        </w:rPr>
-        <w:t>инстанция</w:t>
-      </w:r>
-      <w:r>
-        <w:rPr>
-          <w:lang w:val="bg-BG"/>
-        </w:rPr>
-        <w:t xml:space="preserve"> на класа </w:t>
-      </w:r>
-      <w:r>
-        <w:rPr>
-          <w:rFonts w:ascii="Consolas" w:hAnsi="Consolas" w:cs="Consolas"/>
-          <w:b/>
-          <w:bCs/>
-        </w:rPr>
-        <w:t>Point</w:t>
-      </w:r>
-      <w:r>
-        <w:rPr>
-          <w:lang w:val="bg-BG"/>
-        </w:rPr>
-        <w:t xml:space="preserve"> и връща </w:t>
-      </w:r>
-      <w:r>
-        <w:rPr>
-          <w:b/>
-          <w:bCs/>
-          <w:lang w:val="bg-BG"/>
-        </w:rPr>
-        <w:t>дистанцията (разстоянието)</w:t>
-      </w:r>
-      <w:r>
-        <w:rPr>
-          <w:b/>
-          <w:bCs/>
-          <w:lang w:val="bg-BG"/>
-        </w:rPr>
-        <w:t xml:space="preserve"> </w:t>
-      </w:r>
-      <w:r>
-        <w:rPr>
-          <w:lang w:val="bg-BG"/>
-        </w:rPr>
-        <w:t xml:space="preserve">между </w:t>
-      </w:r>
-      <w:r>
-        <w:rPr>
-          <w:b/>
-          <w:bCs/>
-          <w:lang w:val="bg-BG"/>
-        </w:rPr>
-        <w:t xml:space="preserve">двете </w:t>
-      </w:r>
-      <w:proofErr w:type="gramStart"/>
-      <w:r>
-        <w:rPr>
-          <w:b/>
-          <w:bCs/>
-          <w:lang w:val="bg-BG"/>
-        </w:rPr>
-        <w:t>точки</w:t>
-      </w:r>
-      <w:proofErr w:type="gramEnd"/>
-    </w:p>
-    <w:p>
-      <w:pPr>
-        <w:pStyle w:val="ListParagraph"/>
-        <w:numPr>
-          <w:ilvl w:val="0"/>
-          <w:numId w:val="15"/>
-        </w:numPr>
-        <w:rPr>
-          <w:b/>
-          <w:bCs/>
-          <w:lang w:val="bg-BG"/>
-        </w:rPr>
-      </w:pPr>
-      <w:r>
-        <w:rPr>
-          <w:rFonts w:ascii="Consolas" w:hAnsi="Consolas" w:cs="Consolas"/>
-          <w:b/>
-          <w:bCs/>
-        </w:rPr>
-        <w:t>Print()</w:t>
-      </w:r>
-      <w:r>
-        <w:rPr>
-          <w:rFonts w:ascii="Calibri" w:hAnsi="Calibri" w:cs="Calibri"/>
-          <w:b/>
-          <w:bCs/>
-          <w:lang w:val="bg-BG"/>
-        </w:rPr>
-        <w:t xml:space="preserve"> </w:t>
-      </w:r>
-      <w:r>
-        <w:t xml:space="preserve">– </w:t>
-      </w:r>
-      <w:r>
-        <w:rPr>
-          <w:lang w:val="bg-BG"/>
-        </w:rPr>
-        <w:t>отпечатва информацията за точката в следния формат:</w:t>
-      </w:r>
-    </w:p>
-    <w:p>
-      <w:pPr>
-        <w:pStyle w:val="ListParagraph"/>
-        <w:numPr>
-          <w:ilvl w:val="1"/>
-          <w:numId w:val="15"/>
-        </w:numPr>
-        <w:rPr>
-          <w:lang w:val="bg-BG"/>
-        </w:rPr>
-      </w:pPr>
-      <w:r>
-        <w:rPr>
-          <w:lang w:val="bg-BG"/>
-        </w:rPr>
-        <w:t xml:space="preserve">Ако точката </w:t>
-      </w:r>
-      <w:r>
-        <w:rPr>
-          <w:b/>
-          <w:bCs/>
-          <w:lang w:val="bg-BG"/>
-        </w:rPr>
-        <w:t>има име</w:t>
-      </w:r>
-      <w:r>
-        <w:rPr>
-          <w:lang w:val="bg-BG"/>
-        </w:rPr>
-        <w:t xml:space="preserve">: </w:t>
-      </w:r>
-      <w:r>
-        <w:rPr>
-          <w:rFonts w:ascii="Consolas" w:hAnsi="Consolas" w:cs="Consolas"/>
-          <w:b/>
-          <w:bCs/>
-        </w:rPr>
-        <w:t>“{name} ({x}, {y})”</w:t>
-      </w:r>
-      <w:r>
-        <w:t xml:space="preserve"> – </w:t>
-      </w:r>
-      <w:r>
-        <w:rPr>
-          <w:lang w:val="bg-BG"/>
-        </w:rPr>
-        <w:t xml:space="preserve">например </w:t>
-      </w:r>
-      <w:r>
-        <w:rPr>
-          <w:b/>
-          <w:bCs/>
-        </w:rPr>
-        <w:t>P1 (20, 30)</w:t>
-      </w:r>
-    </w:p>
-    <w:p>
-      <w:pPr>
-        <w:pStyle w:val="ListParagraph"/>
-        <w:numPr>
-          <w:ilvl w:val="1"/>
-          <w:numId w:val="15"/>
-        </w:numPr>
-        <w:rPr>
-          <w:b/>
-          <w:bCs/>
-          <w:lang w:val="bg-BG"/>
-        </w:rPr>
-      </w:pPr>
-      <w:r>
-        <w:rPr>
-          <w:lang w:val="bg-BG"/>
-        </w:rPr>
-        <w:t xml:space="preserve">Ако точката </w:t>
-      </w:r>
-      <w:r>
-        <w:rPr>
-          <w:b/>
-          <w:bCs/>
-          <w:lang w:val="bg-BG"/>
-        </w:rPr>
-        <w:t>няма име</w:t>
-      </w:r>
-      <w:r>
-        <w:rPr>
-          <w:lang w:val="bg-BG"/>
-        </w:rPr>
-        <w:t xml:space="preserve">: </w:t>
-      </w:r>
-      <w:r>
-        <w:rPr>
-          <w:rFonts w:ascii="Consolas" w:hAnsi="Consolas" w:cs="Consolas"/>
-          <w:b/>
-          <w:bCs/>
-        </w:rPr>
-        <w:t>“({x}, {y})”</w:t>
-      </w:r>
-      <w:r>
-        <w:t xml:space="preserve"> </w:t>
-      </w:r>
-      <w:r>
-        <w:rPr>
-          <w:lang w:val="bg-BG"/>
-        </w:rPr>
-        <w:t xml:space="preserve">– например </w:t>
-      </w:r>
-      <w:r>
-        <w:rPr>
-          <w:b/>
-          <w:bCs/>
-        </w:rPr>
-        <w:t>(20, 30)</w:t>
-      </w:r>
-    </w:p>
-    <w:p>
-      <w:pPr>
-        <w:spacing w:line="240" w:lineRule="auto"/>
-        <w:rPr>
-          <w:lang w:val="bg-BG"/>
-        </w:rPr>
-      </w:pPr>
-      <w:r>
-        <w:rPr>
-          <w:lang w:val="bg-BG"/>
-        </w:rPr>
-        <w:t>Трябва да може да използвате класовете по следния начин:</w:t>
-      </w:r>
-    </w:p>
-    <w:p>
-      <w:pPr>
-        <w:rPr>
-          <w:lang w:val="bg-BG"/>
-        </w:rPr>
-      </w:pPr>
-      <w:r>
-        <w:rPr>
-          <w:noProof/>
-          <w:lang w:val="bg-BG"/>
-        </w:rPr>
-        <w:drawing>
-          <wp:inline distT="0" distB="0" distL="0" distR="0" wp14:anchorId="601C5817" wp14:editId="67E0CB6A">
-            <wp:extent cx="3945600" cy="2199600"/>
-            <wp:effectExtent l="12700" t="12700" r="17145" b="10795"/>
-            <wp:docPr id="9" name="Picture 9" descr="Graphical user interface, text, application&#10;&#10;Description automatically generated"/>
-            <wp:cNvGraphicFramePr>
-              <a:graphicFrameLocks xmlns:a="http://schemas.openxmlformats.org/drawingml/2006/main" noChangeAspect="1"/>
-            </wp:cNvGraphicFramePr>
-            <a:graphic xmlns:a="http://schemas.openxmlformats.org/drawingml/2006/main">
-              <a:graphicData uri="http://schemas.openxmlformats.org/drawingml/2006/picture">
-                <pic:pic xmlns:pic="http://schemas.openxmlformats.org/drawingml/2006/picture">
-                  <pic:nvPicPr>
-                    <pic:cNvPr id="9" name="Picture 9" descr="Graphical user interface, text, application&#10;&#10;Description automatically generated"/>
-                    <pic:cNvPicPr/>
-                  </pic:nvPicPr>
-                  <pic:blipFill>
-                    <a:blip r:embed="rId29"/>
-                    <a:stretch>
-                      <a:fillRect/>
-                    </a:stretch>
-                  </pic:blipFill>
-                  <pic:spPr>
-                    <a:xfrm>
-                      <a:off x="0" y="0"/>
-                      <a:ext cx="3945600" cy="2199600"/>
-                    </a:xfrm>
-                    <a:prstGeom prst="rect">
-                      <a:avLst/>
-                    </a:prstGeom>
-                    <a:ln>
-                      <a:solidFill>
-                        <a:schemeClr val="bg1">
-                          <a:lumMod val="75000"/>
-                        </a:schemeClr>
-                      </a:solidFill>
-                    </a:ln>
-                  </pic:spPr>
-                </pic:pic>
-              </a:graphicData>
-            </a:graphic>
-          </wp:inline>
-        </w:drawing>
-      </w:r>
-    </w:p>
-    <w:p>
-      <w:pPr>
-        <w:rPr>
-          <w:lang w:val="bg-BG"/>
-        </w:rPr>
-      </w:pPr>
-      <w:r>
-        <w:rPr>
-          <w:b/>
-          <w:bCs/>
-          <w:lang w:val="bg-BG"/>
-        </w:rPr>
-        <w:t>Изход</w:t>
-      </w:r>
-      <w:r>
-        <w:rPr>
-          <w:lang w:val="bg-BG"/>
-        </w:rPr>
-        <w:t xml:space="preserve"> </w:t>
-      </w:r>
-      <w:r>
-        <w:rPr>
-          <w:lang w:val="bg-BG"/>
-        </w:rPr>
-        <w:t>в терминала:</w:t>
-      </w:r>
-    </w:p>
-    <w:p>
-      <w:pPr>
-        <w:rPr>
-          <w:lang w:val="bg-BG"/>
-        </w:rPr>
-      </w:pPr>
-      <w:r>
-        <w:rPr>
-          <w:noProof/>
-          <w:lang w:val="bg-BG"/>
-        </w:rPr>
-        <w:drawing>
-          <wp:inline distT="0" distB="0" distL="0" distR="0" wp14:anchorId="2024E1BC" wp14:editId="12E7E8F2">
-            <wp:extent cx="1393200" cy="885600"/>
-            <wp:effectExtent l="12700" t="12700" r="16510" b="16510"/>
-            <wp:docPr id="65" name="Picture 65" descr="Text&#10;&#10;Description automatically generated"/>
-            <wp:cNvGraphicFramePr>
-              <a:graphicFrameLocks xmlns:a="http://schemas.openxmlformats.org/drawingml/2006/main" noChangeAspect="1"/>
-            </wp:cNvGraphicFramePr>
-            <a:graphic xmlns:a="http://schemas.openxmlformats.org/drawingml/2006/main">
-              <a:graphicData uri="http://schemas.openxmlformats.org/drawingml/2006/picture">
-                <pic:pic xmlns:pic="http://schemas.openxmlformats.org/drawingml/2006/picture">
-                  <pic:nvPicPr>
-                    <pic:cNvPr id="65" name="Picture 65" descr="Text&#10;&#10;Description automatically generated"/>
-                    <pic:cNvPicPr/>
-                  </pic:nvPicPr>
-                  <pic:blipFill>
-                    <a:blip r:embed="rId30"/>
-                    <a:stretch>
-                      <a:fillRect/>
-                    </a:stretch>
-                  </pic:blipFill>
-                  <pic:spPr>
-                    <a:xfrm>
-                      <a:off x="0" y="0"/>
-                      <a:ext cx="1393200" cy="885600"/>
-                    </a:xfrm>
-                    <a:prstGeom prst="rect">
-                      <a:avLst/>
-                    </a:prstGeom>
-                    <a:ln>
-                      <a:solidFill>
-                        <a:schemeClr val="bg1">
-                          <a:lumMod val="75000"/>
-                        </a:schemeClr>
-                      </a:solidFill>
-                    </a:ln>
-                  </pic:spPr>
-                </pic:pic>
-              </a:graphicData>
-            </a:graphic>
-          </wp:inline>
-        </w:drawing>
-      </w:r>
-    </w:p>
-    <w:p>
-      <w:pPr>
-        <w:pStyle w:val="Heading2"/>
-        <w:numPr>
-          <w:ilvl w:val="0"/>
-          <w:numId w:val="0"/>
-        </w:numPr>
-        <w:ind w:left="360"/>
-        <w:rPr>
-          <w:noProof/>
-          <w:lang w:val="bg-BG"/>
-        </w:rPr>
-      </w:pPr>
-    </w:p>
     <w:sectPr>
-      <w:headerReference w:type="default" r:id="rId31"/>
-      <w:footerReference w:type="default" r:id="rId32"/>
+      <w:headerReference w:type="default" r:id="rId29"/>
+      <w:footerReference w:type="default" r:id="rId30"/>
       <w:pgSz w:w="11909" w:h="16834" w:code="9"/>
       <w:pgMar w:top="567" w:right="737" w:bottom="1077" w:left="737" w:header="567" w:footer="794" w:gutter="0"/>
       <w:cols w:space="720"/>
@@ -6194,7 +5299,7 @@
           <wp:effectExtent l="0" t="0" r="0" b="5715"/>
           <wp:wrapSquare wrapText="bothSides"/>
           <wp:docPr id="1" name="Picture 1">
-            <a:hlinkClick xmlns:a="http://schemas.openxmlformats.org/drawingml/2006/main" r:id="rId21"/>
+            <a:hlinkClick xmlns:a="http://schemas.openxmlformats.org/drawingml/2006/main" r:id="rId20"/>
           </wp:docPr>
           <wp:cNvGraphicFramePr>
             <a:graphicFrameLocks xmlns:a="http://schemas.openxmlformats.org/drawingml/2006/main" noChangeAspect="1"/>

</xml_diff>